<commit_message>
edits post peter comments
</commit_message>
<xml_diff>
--- a/writeup/graphics/Train.docx
+++ b/writeup/graphics/Train.docx
@@ -7,11 +7,13 @@
         <w:jc w:val="center"/>
         <w:rPr>
           <w:rFonts w:ascii="Helvetica Neue" w:hAnsi="Helvetica Neue"/>
-          <w:color w:val="808080" w:themeColor="background1" w:themeShade="80"/>
+          <w:color w:val="000000" w:themeColor="text1"/>
           <w:sz w:val="28"/>
           <w:szCs w:val="28"/>
         </w:rPr>
       </w:pPr>
+      <w:bookmarkStart w:id="0" w:name="_GoBack"/>
+      <w:bookmarkEnd w:id="0"/>
       <w:r>
         <w:rPr>
           <w:rFonts w:ascii="Helvetica Neue" w:hAnsi="Helvetica Neue"/>
@@ -21,16 +23,16 @@
           <w:szCs w:val="36"/>
         </w:rPr>
         <w:drawing>
-          <wp:anchor distT="0" distB="0" distL="114300" distR="114300" simplePos="0" relativeHeight="251658240" behindDoc="0" locked="0" layoutInCell="1" allowOverlap="1" wp14:anchorId="2D578AD0" wp14:editId="36DE8B2B">
+          <wp:anchor distT="0" distB="0" distL="114300" distR="114300" simplePos="0" relativeHeight="251658240" behindDoc="0" locked="0" layoutInCell="1" allowOverlap="1" wp14:anchorId="2D578AD0" wp14:editId="3F1FF3AF">
             <wp:simplePos x="0" y="0"/>
             <wp:positionH relativeFrom="column">
-              <wp:posOffset>0</wp:posOffset>
+              <wp:posOffset>-410210</wp:posOffset>
             </wp:positionH>
             <wp:positionV relativeFrom="paragraph">
-              <wp:posOffset>233045</wp:posOffset>
+              <wp:posOffset>1905</wp:posOffset>
             </wp:positionV>
-            <wp:extent cx="5471795" cy="3045460"/>
-            <wp:effectExtent l="0" t="0" r="0" b="2540"/>
+            <wp:extent cx="6162040" cy="3429000"/>
+            <wp:effectExtent l="0" t="0" r="10160" b="0"/>
             <wp:wrapSquare wrapText="bothSides"/>
             <wp:docPr id="1" name="Picture 1" descr="Macintosh HD:Users:mark:Dropbox:Math:Complex_Systems:research:wikipedia-network:writeup:graphics:wiki_train.png"/>
             <wp:cNvGraphicFramePr>
@@ -61,7 +63,7 @@
                   <pic:spPr bwMode="auto">
                     <a:xfrm>
                       <a:off x="0" y="0"/>
-                      <a:ext cx="5471795" cy="3045460"/>
+                      <a:ext cx="6162040" cy="3429000"/>
                     </a:xfrm>
                     <a:prstGeom prst="rect">
                       <a:avLst/>
@@ -74,13 +76,18 @@
                 </pic:pic>
               </a:graphicData>
             </a:graphic>
+            <wp14:sizeRelH relativeFrom="margin">
+              <wp14:pctWidth>0</wp14:pctWidth>
+            </wp14:sizeRelH>
+            <wp14:sizeRelV relativeFrom="margin">
+              <wp14:pctHeight>0</wp14:pctHeight>
+            </wp14:sizeRelV>
           </wp:anchor>
         </w:drawing>
       </w:r>
       <w:r>
         <w:rPr>
           <w:rFonts w:ascii="Helvetica Neue" w:hAnsi="Helvetica Neue"/>
-          <w:b/>
           <w:color w:val="000000" w:themeColor="text1"/>
           <w:sz w:val="32"/>
           <w:szCs w:val="32"/>
@@ -90,13 +97,23 @@
       <w:r>
         <w:rPr>
           <w:rFonts w:ascii="Helvetica Neue" w:hAnsi="Helvetica Neue"/>
-          <w:b/>
           <w:color w:val="000000" w:themeColor="text1"/>
           <w:sz w:val="28"/>
           <w:szCs w:val="28"/>
         </w:rPr>
         <w:t>irst Link Path to Philosophy</w:t>
       </w:r>
+    </w:p>
+    <w:p>
+      <w:pPr>
+        <w:jc w:val="center"/>
+        <w:rPr>
+          <w:rFonts w:ascii="Helvetica Neue" w:hAnsi="Helvetica Neue"/>
+          <w:color w:val="808080" w:themeColor="background1" w:themeShade="80"/>
+          <w:sz w:val="10"/>
+          <w:szCs w:val="10"/>
+        </w:rPr>
+      </w:pPr>
     </w:p>
     <w:p>
       <w:pPr>
@@ -116,7 +133,7 @@
           <w:sz w:val="20"/>
           <w:szCs w:val="20"/>
         </w:rPr>
-        <w:t>starting with</w:t>
+        <w:t>beginning</w:t>
       </w:r>
       <w:r>
         <w:rPr>
@@ -125,6 +142,15 @@
           <w:sz w:val="20"/>
           <w:szCs w:val="20"/>
         </w:rPr>
+        <w:t xml:space="preserve"> with</w:t>
+      </w:r>
+      <w:r>
+        <w:rPr>
+          <w:rFonts w:ascii="Helvetica Neue" w:hAnsi="Helvetica Neue"/>
+          <w:color w:val="000000" w:themeColor="text1"/>
+          <w:sz w:val="20"/>
+          <w:szCs w:val="20"/>
+        </w:rPr>
         <w:t xml:space="preserve"> “Train”</w:t>
       </w:r>
     </w:p>
@@ -197,10 +223,17 @@
           <w:sz w:val="16"/>
           <w:szCs w:val="16"/>
         </w:rPr>
-        <w:t>Rain Transport</w:t>
-      </w:r>
-      <w:bookmarkStart w:id="0" w:name="_GoBack"/>
-      <w:bookmarkEnd w:id="0"/>
+        <w:t>Rail</w:t>
+      </w:r>
+      <w:r>
+        <w:rPr>
+          <w:rFonts w:ascii="Helvetica Neue" w:hAnsi="Helvetica Neue"/>
+          <w:color w:val="808080" w:themeColor="background1" w:themeShade="80"/>
+          <w:sz w:val="16"/>
+          <w:szCs w:val="16"/>
+        </w:rPr>
+        <w:t xml:space="preserve"> Transport</w:t>
+      </w:r>
     </w:p>
     <w:p>
       <w:pPr>

</xml_diff>